<commit_message>
Implemented display of relay statistics.
</commit_message>
<xml_diff>
--- a/doc/description.docx
+++ b/doc/description.docx
@@ -106,7 +106,7 @@
             </w:rPr>
             <w:fldChar w:fldCharType="separate"/>
           </w:r>
-          <w:hyperlink w:anchor="_Toc103032544" w:history="1">
+          <w:hyperlink w:anchor="_Toc122134137" w:history="1">
             <w:r>
               <w:rPr>
                 <w:rStyle w:val="a4"/>
@@ -134,7 +134,7 @@
                 <w:noProof/>
                 <w:webHidden/>
               </w:rPr>
-              <w:instrText xml:space="preserve"> PAGEREF _Toc103032544 \h </w:instrText>
+              <w:instrText xml:space="preserve"> PAGEREF _Toc122134137 \h </w:instrText>
             </w:r>
             <w:r>
               <w:rPr>
@@ -177,7 +177,7 @@
               <w:lang w:eastAsia="ru-RU"/>
             </w:rPr>
           </w:pPr>
-          <w:hyperlink w:anchor="_Toc103032545" w:history="1">
+          <w:hyperlink w:anchor="_Toc122134138" w:history="1">
             <w:r>
               <w:rPr>
                 <w:rStyle w:val="a4"/>
@@ -205,7 +205,7 @@
                 <w:noProof/>
                 <w:webHidden/>
               </w:rPr>
-              <w:instrText xml:space="preserve"> PAGEREF _Toc103032545 \h </w:instrText>
+              <w:instrText xml:space="preserve"> PAGEREF _Toc122134138 \h </w:instrText>
             </w:r>
             <w:r>
               <w:rPr>
@@ -248,7 +248,7 @@
               <w:lang w:eastAsia="ru-RU"/>
             </w:rPr>
           </w:pPr>
-          <w:hyperlink w:anchor="_Toc103032546" w:history="1">
+          <w:hyperlink w:anchor="_Toc122134139" w:history="1">
             <w:r>
               <w:rPr>
                 <w:rStyle w:val="a4"/>
@@ -276,7 +276,7 @@
                 <w:noProof/>
                 <w:webHidden/>
               </w:rPr>
-              <w:instrText xml:space="preserve"> PAGEREF _Toc103032546 \h </w:instrText>
+              <w:instrText xml:space="preserve"> PAGEREF _Toc122134139 \h </w:instrText>
             </w:r>
             <w:r>
               <w:rPr>
@@ -319,7 +319,7 @@
               <w:lang w:eastAsia="ru-RU"/>
             </w:rPr>
           </w:pPr>
-          <w:hyperlink w:anchor="_Toc103032547" w:history="1">
+          <w:hyperlink w:anchor="_Toc122134140" w:history="1">
             <w:r>
               <w:rPr>
                 <w:rStyle w:val="a4"/>
@@ -347,7 +347,7 @@
                 <w:noProof/>
                 <w:webHidden/>
               </w:rPr>
-              <w:instrText xml:space="preserve"> PAGEREF _Toc103032547 \h </w:instrText>
+              <w:instrText xml:space="preserve"> PAGEREF _Toc122134140 \h </w:instrText>
             </w:r>
             <w:r>
               <w:rPr>
@@ -390,7 +390,7 @@
               <w:lang w:eastAsia="ru-RU"/>
             </w:rPr>
           </w:pPr>
-          <w:hyperlink w:anchor="_Toc103032548" w:history="1">
+          <w:hyperlink w:anchor="_Toc122134141" w:history="1">
             <w:r>
               <w:rPr>
                 <w:rStyle w:val="a4"/>
@@ -418,7 +418,7 @@
                 <w:noProof/>
                 <w:webHidden/>
               </w:rPr>
-              <w:instrText xml:space="preserve"> PAGEREF _Toc103032548 \h </w:instrText>
+              <w:instrText xml:space="preserve"> PAGEREF _Toc122134141 \h </w:instrText>
             </w:r>
             <w:r>
               <w:rPr>
@@ -461,7 +461,7 @@
               <w:lang w:eastAsia="ru-RU"/>
             </w:rPr>
           </w:pPr>
-          <w:hyperlink w:anchor="_Toc103032549" w:history="1">
+          <w:hyperlink w:anchor="_Toc122134142" w:history="1">
             <w:r>
               <w:rPr>
                 <w:rStyle w:val="a4"/>
@@ -489,7 +489,7 @@
                 <w:noProof/>
                 <w:webHidden/>
               </w:rPr>
-              <w:instrText xml:space="preserve"> PAGEREF _Toc103032549 \h </w:instrText>
+              <w:instrText xml:space="preserve"> PAGEREF _Toc122134142 \h </w:instrText>
             </w:r>
             <w:r>
               <w:rPr>
@@ -532,7 +532,7 @@
               <w:lang w:eastAsia="ru-RU"/>
             </w:rPr>
           </w:pPr>
-          <w:hyperlink w:anchor="_Toc103032550" w:history="1">
+          <w:hyperlink w:anchor="_Toc122134143" w:history="1">
             <w:r>
               <w:rPr>
                 <w:rStyle w:val="a4"/>
@@ -560,7 +560,7 @@
                 <w:noProof/>
                 <w:webHidden/>
               </w:rPr>
-              <w:instrText xml:space="preserve"> PAGEREF _Toc103032550 \h </w:instrText>
+              <w:instrText xml:space="preserve"> PAGEREF _Toc122134143 \h </w:instrText>
             </w:r>
             <w:r>
               <w:rPr>
@@ -603,7 +603,7 @@
               <w:lang w:eastAsia="ru-RU"/>
             </w:rPr>
           </w:pPr>
-          <w:hyperlink w:anchor="_Toc103032551" w:history="1">
+          <w:hyperlink w:anchor="_Toc122134144" w:history="1">
             <w:r>
               <w:rPr>
                 <w:rStyle w:val="a4"/>
@@ -631,7 +631,7 @@
                 <w:noProof/>
                 <w:webHidden/>
               </w:rPr>
-              <w:instrText xml:space="preserve"> PAGEREF _Toc103032551 \h </w:instrText>
+              <w:instrText xml:space="preserve"> PAGEREF _Toc122134144 \h </w:instrText>
             </w:r>
             <w:r>
               <w:rPr>
@@ -674,7 +674,7 @@
               <w:lang w:eastAsia="ru-RU"/>
             </w:rPr>
           </w:pPr>
-          <w:hyperlink w:anchor="_Toc103032552" w:history="1">
+          <w:hyperlink w:anchor="_Toc122134145" w:history="1">
             <w:r>
               <w:rPr>
                 <w:rStyle w:val="a4"/>
@@ -702,7 +702,7 @@
                 <w:noProof/>
                 <w:webHidden/>
               </w:rPr>
-              <w:instrText xml:space="preserve"> PAGEREF _Toc103032552 \h </w:instrText>
+              <w:instrText xml:space="preserve"> PAGEREF _Toc122134145 \h </w:instrText>
             </w:r>
             <w:r>
               <w:rPr>
@@ -886,7 +886,7 @@
           <w:lang w:val="en-US"/>
         </w:rPr>
       </w:pPr>
-      <w:bookmarkStart w:id="0" w:name="_Toc103032544"/>
+      <w:bookmarkStart w:id="0" w:name="_Toc122134137"/>
       <w:r>
         <w:rPr>
           <w:lang w:val="en-US"/>
@@ -1297,7 +1297,7 @@
           <w:lang w:val="en-US"/>
         </w:rPr>
       </w:pPr>
-      <w:bookmarkStart w:id="1" w:name="_Toc103032545"/>
+      <w:bookmarkStart w:id="1" w:name="_Toc122134138"/>
       <w:proofErr w:type="spellStart"/>
       <w:r>
         <w:rPr>
@@ -5895,7 +5895,7 @@
           <w:lang w:val="en-US"/>
         </w:rPr>
       </w:pPr>
-      <w:bookmarkStart w:id="2" w:name="_Toc103032546"/>
+      <w:bookmarkStart w:id="2" w:name="_Toc122134139"/>
       <w:proofErr w:type="spellStart"/>
       <w:r>
         <w:rPr>
@@ -8611,6 +8611,379 @@
     <w:p>
       <w:pPr>
         <w:pStyle w:val="a3"/>
+        <w:numPr>
+          <w:ilvl w:val="1"/>
+          <w:numId w:val="8"/>
+        </w:numPr>
+        <w:autoSpaceDE w:val="0"/>
+        <w:autoSpaceDN w:val="0"/>
+        <w:adjustRightInd w:val="0"/>
+        <w:spacing w:after="0" w:line="360" w:lineRule="auto"/>
+        <w:rPr>
+          <w:rFonts w:ascii="Arial" w:hAnsi="Arial" w:cs="Arial"/>
+          <w:color w:val="000000"/>
+          <w:sz w:val="19"/>
+          <w:szCs w:val="19"/>
+          <w:lang w:val="en-US"/>
+        </w:rPr>
+      </w:pPr>
+      <w:proofErr w:type="spellStart"/>
+      <w:r>
+        <w:rPr>
+          <w:rFonts w:ascii="Arial" w:hAnsi="Arial" w:cs="Arial"/>
+          <w:b/>
+          <w:color w:val="000000"/>
+          <w:sz w:val="19"/>
+          <w:szCs w:val="19"/>
+          <w:lang w:val="en-US"/>
+        </w:rPr>
+        <w:t>StatisticsEnabled</w:t>
+      </w:r>
+      <w:proofErr w:type="spellEnd"/>
+      <w:r>
+        <w:rPr>
+          <w:rFonts w:ascii="Arial" w:hAnsi="Arial" w:cs="Arial"/>
+          <w:color w:val="000000"/>
+          <w:sz w:val="19"/>
+          <w:szCs w:val="19"/>
+          <w:lang w:val="en-US"/>
+        </w:rPr>
+        <w:t xml:space="preserve">: </w:t>
+      </w:r>
+      <w:r>
+        <w:rPr>
+          <w:rFonts w:ascii="Arial" w:hAnsi="Arial" w:cs="Arial"/>
+          <w:color w:val="000000"/>
+          <w:sz w:val="19"/>
+          <w:szCs w:val="19"/>
+          <w:lang w:val="en-US"/>
+        </w:rPr>
+        <w:t>Enable or disable automatic sending of statistics to the router.</w:t>
+      </w:r>
+      <w:r>
+        <w:rPr>
+          <w:rFonts w:ascii="Arial" w:hAnsi="Arial" w:cs="Arial"/>
+          <w:color w:val="000000"/>
+          <w:sz w:val="19"/>
+          <w:szCs w:val="19"/>
+          <w:lang w:val="en-US"/>
+        </w:rPr>
+        <w:t xml:space="preserve"> You can </w:t>
+      </w:r>
+      <w:r>
+        <w:rPr>
+          <w:rFonts w:ascii="Arial" w:hAnsi="Arial" w:cs="Arial"/>
+          <w:color w:val="000000"/>
+          <w:sz w:val="19"/>
+          <w:szCs w:val="19"/>
+          <w:lang w:val="en-US"/>
+        </w:rPr>
+        <w:t>leave the default value.</w:t>
+      </w:r>
+      <w:r>
+        <w:rPr>
+          <w:rFonts w:ascii="Arial" w:hAnsi="Arial" w:cs="Arial"/>
+          <w:color w:val="000000"/>
+          <w:sz w:val="19"/>
+          <w:szCs w:val="19"/>
+          <w:lang w:val="en-US"/>
+        </w:rPr>
+        <w:t xml:space="preserve"> </w:t>
+      </w:r>
+      <w:r>
+        <w:rPr>
+          <w:rFonts w:ascii="Arial" w:hAnsi="Arial" w:cs="Arial"/>
+          <w:color w:val="000000"/>
+          <w:sz w:val="19"/>
+          <w:szCs w:val="19"/>
+          <w:lang w:val="en-US"/>
+        </w:rPr>
+        <w:t xml:space="preserve">Can take values: </w:t>
+      </w:r>
+      <w:r>
+        <w:rPr>
+          <w:rFonts w:ascii="Arial" w:hAnsi="Arial" w:cs="Arial"/>
+          <w:b/>
+          <w:color w:val="000000"/>
+          <w:sz w:val="19"/>
+          <w:szCs w:val="19"/>
+          <w:lang w:val="en-US"/>
+        </w:rPr>
+        <w:t>true</w:t>
+      </w:r>
+      <w:r>
+        <w:rPr>
+          <w:rFonts w:ascii="Arial" w:hAnsi="Arial" w:cs="Arial"/>
+          <w:color w:val="000000"/>
+          <w:sz w:val="19"/>
+          <w:szCs w:val="19"/>
+          <w:lang w:val="en-US"/>
+        </w:rPr>
+        <w:t xml:space="preserve"> or </w:t>
+      </w:r>
+      <w:r>
+        <w:rPr>
+          <w:rFonts w:ascii="Arial" w:hAnsi="Arial" w:cs="Arial"/>
+          <w:b/>
+          <w:color w:val="000000"/>
+          <w:sz w:val="19"/>
+          <w:szCs w:val="19"/>
+          <w:lang w:val="en-US"/>
+        </w:rPr>
+        <w:t>false</w:t>
+      </w:r>
+      <w:r>
+        <w:rPr>
+          <w:rFonts w:ascii="Arial" w:hAnsi="Arial" w:cs="Arial"/>
+          <w:color w:val="000000"/>
+          <w:sz w:val="19"/>
+          <w:szCs w:val="19"/>
+          <w:lang w:val="en-US"/>
+        </w:rPr>
+        <w:t>.</w:t>
+      </w:r>
+      <w:r>
+        <w:rPr>
+          <w:rFonts w:ascii="Arial" w:hAnsi="Arial" w:cs="Arial"/>
+          <w:color w:val="000000"/>
+          <w:sz w:val="19"/>
+          <w:szCs w:val="19"/>
+          <w:lang w:val="en-US"/>
+        </w:rPr>
+        <w:t xml:space="preserve"> </w:t>
+      </w:r>
+      <w:r>
+        <w:rPr>
+          <w:rFonts w:ascii="Arial" w:hAnsi="Arial" w:cs="Arial"/>
+          <w:color w:val="000000"/>
+          <w:sz w:val="19"/>
+          <w:szCs w:val="19"/>
+          <w:lang w:val="en-US"/>
+        </w:rPr>
+        <w:t xml:space="preserve">The default value is </w:t>
+      </w:r>
+      <w:r>
+        <w:rPr>
+          <w:rFonts w:ascii="Arial" w:hAnsi="Arial" w:cs="Arial"/>
+          <w:b/>
+          <w:color w:val="000000"/>
+          <w:sz w:val="19"/>
+          <w:szCs w:val="19"/>
+          <w:lang w:val="en-US"/>
+        </w:rPr>
+        <w:t>false</w:t>
+      </w:r>
+      <w:r>
+        <w:rPr>
+          <w:rFonts w:ascii="Arial" w:hAnsi="Arial" w:cs="Arial"/>
+          <w:color w:val="000000"/>
+          <w:sz w:val="19"/>
+          <w:szCs w:val="19"/>
+          <w:lang w:val="en-US"/>
+        </w:rPr>
+        <w:t>.</w:t>
+      </w:r>
+    </w:p>
+    <w:p>
+      <w:pPr>
+        <w:pStyle w:val="a3"/>
+        <w:numPr>
+          <w:ilvl w:val="1"/>
+          <w:numId w:val="8"/>
+        </w:numPr>
+        <w:autoSpaceDE w:val="0"/>
+        <w:autoSpaceDN w:val="0"/>
+        <w:adjustRightInd w:val="0"/>
+        <w:spacing w:after="0" w:line="360" w:lineRule="auto"/>
+        <w:rPr>
+          <w:rFonts w:ascii="Arial" w:hAnsi="Arial" w:cs="Arial"/>
+          <w:color w:val="000000"/>
+          <w:sz w:val="19"/>
+          <w:szCs w:val="19"/>
+          <w:lang w:val="en-US"/>
+        </w:rPr>
+      </w:pPr>
+      <w:r>
+        <w:rPr>
+          <w:rFonts w:ascii="Arial" w:hAnsi="Arial" w:cs="Arial"/>
+          <w:b/>
+          <w:color w:val="000000"/>
+          <w:sz w:val="19"/>
+          <w:szCs w:val="19"/>
+          <w:lang w:val="en-US"/>
+        </w:rPr>
+        <w:t xml:space="preserve"> </w:t>
+      </w:r>
+      <w:proofErr w:type="spellStart"/>
+      <w:r>
+        <w:rPr>
+          <w:rFonts w:ascii="Arial" w:hAnsi="Arial" w:cs="Arial"/>
+          <w:b/>
+          <w:color w:val="000000"/>
+          <w:sz w:val="19"/>
+          <w:szCs w:val="19"/>
+          <w:lang w:val="en-US"/>
+        </w:rPr>
+        <w:t>StatisticsInterval</w:t>
+      </w:r>
+      <w:proofErr w:type="spellEnd"/>
+      <w:r>
+        <w:rPr>
+          <w:rFonts w:ascii="Arial" w:hAnsi="Arial" w:cs="Arial"/>
+          <w:color w:val="000000"/>
+          <w:sz w:val="19"/>
+          <w:szCs w:val="19"/>
+          <w:lang w:val="en-US"/>
+        </w:rPr>
+        <w:t>:</w:t>
+      </w:r>
+      <w:r>
+        <w:rPr>
+          <w:rFonts w:ascii="Arial" w:hAnsi="Arial" w:cs="Arial"/>
+          <w:color w:val="000000"/>
+          <w:sz w:val="19"/>
+          <w:szCs w:val="19"/>
+          <w:lang w:val="en-US"/>
+        </w:rPr>
+        <w:t xml:space="preserve"> </w:t>
+      </w:r>
+      <w:r>
+        <w:rPr>
+          <w:rFonts w:ascii="Arial" w:hAnsi="Arial" w:cs="Arial"/>
+          <w:color w:val="000000"/>
+          <w:sz w:val="19"/>
+          <w:szCs w:val="19"/>
+          <w:lang w:val="en-US"/>
+        </w:rPr>
+        <w:t>Interval in seconds for automatically sending statistics to the router.</w:t>
+      </w:r>
+      <w:r>
+        <w:rPr>
+          <w:rFonts w:ascii="Arial" w:hAnsi="Arial" w:cs="Arial"/>
+          <w:color w:val="000000"/>
+          <w:sz w:val="19"/>
+          <w:szCs w:val="19"/>
+          <w:lang w:val="en-US"/>
+        </w:rPr>
+        <w:t xml:space="preserve"> You can </w:t>
+      </w:r>
+      <w:r>
+        <w:rPr>
+          <w:rFonts w:ascii="Arial" w:hAnsi="Arial" w:cs="Arial"/>
+          <w:color w:val="000000"/>
+          <w:sz w:val="19"/>
+          <w:szCs w:val="19"/>
+          <w:lang w:val="en-US"/>
+        </w:rPr>
+        <w:t>leave the default value.</w:t>
+      </w:r>
+      <w:r>
+        <w:rPr>
+          <w:rFonts w:ascii="Arial" w:hAnsi="Arial" w:cs="Arial"/>
+          <w:color w:val="000000"/>
+          <w:sz w:val="19"/>
+          <w:szCs w:val="19"/>
+          <w:lang w:val="en-US"/>
+        </w:rPr>
+        <w:t xml:space="preserve"> </w:t>
+      </w:r>
+      <w:r>
+        <w:rPr>
+          <w:rFonts w:ascii="Arial" w:hAnsi="Arial" w:cs="Arial"/>
+          <w:color w:val="000000"/>
+          <w:sz w:val="19"/>
+          <w:szCs w:val="19"/>
+          <w:lang w:val="en-US"/>
+        </w:rPr>
+        <w:t xml:space="preserve">Can take a value from </w:t>
+      </w:r>
+      <w:r>
+        <w:rPr>
+          <w:rFonts w:ascii="Arial" w:hAnsi="Arial" w:cs="Arial"/>
+          <w:b/>
+          <w:color w:val="000000"/>
+          <w:sz w:val="19"/>
+          <w:szCs w:val="19"/>
+          <w:lang w:val="en-US"/>
+        </w:rPr>
+        <w:t>1</w:t>
+      </w:r>
+      <w:r>
+        <w:rPr>
+          <w:rFonts w:ascii="Arial" w:hAnsi="Arial" w:cs="Arial"/>
+          <w:color w:val="000000"/>
+          <w:sz w:val="19"/>
+          <w:szCs w:val="19"/>
+          <w:lang w:val="en-US"/>
+        </w:rPr>
+        <w:t xml:space="preserve"> to </w:t>
+      </w:r>
+      <w:r>
+        <w:rPr>
+          <w:rFonts w:ascii="Arial" w:hAnsi="Arial" w:cs="Arial"/>
+          <w:b/>
+          <w:color w:val="000000"/>
+          <w:sz w:val="19"/>
+          <w:szCs w:val="19"/>
+          <w:lang w:val="en-US"/>
+        </w:rPr>
+        <w:t>60</w:t>
+      </w:r>
+      <w:r>
+        <w:rPr>
+          <w:rFonts w:ascii="Arial" w:hAnsi="Arial" w:cs="Arial"/>
+          <w:color w:val="000000"/>
+          <w:sz w:val="19"/>
+          <w:szCs w:val="19"/>
+          <w:lang w:val="en-US"/>
+        </w:rPr>
+        <w:t>.</w:t>
+      </w:r>
+      <w:r>
+        <w:rPr>
+          <w:rFonts w:ascii="Arial" w:hAnsi="Arial" w:cs="Arial"/>
+          <w:color w:val="000000"/>
+          <w:sz w:val="19"/>
+          <w:szCs w:val="19"/>
+          <w:lang w:val="en-US"/>
+        </w:rPr>
+        <w:t xml:space="preserve"> </w:t>
+      </w:r>
+      <w:r>
+        <w:rPr>
+          <w:rFonts w:ascii="Arial" w:hAnsi="Arial" w:cs="Arial"/>
+          <w:color w:val="000000"/>
+          <w:sz w:val="19"/>
+          <w:szCs w:val="19"/>
+          <w:lang w:val="en-US"/>
+        </w:rPr>
+        <w:t xml:space="preserve">The default value is </w:t>
+      </w:r>
+      <w:r>
+        <w:rPr>
+          <w:rFonts w:ascii="Arial" w:hAnsi="Arial" w:cs="Arial"/>
+          <w:b/>
+          <w:color w:val="000000"/>
+          <w:sz w:val="19"/>
+          <w:szCs w:val="19"/>
+          <w:lang w:val="en-US"/>
+        </w:rPr>
+        <w:t>5</w:t>
+      </w:r>
+      <w:r>
+        <w:rPr>
+          <w:rFonts w:ascii="Arial" w:hAnsi="Arial" w:cs="Arial"/>
+          <w:color w:val="000000"/>
+          <w:sz w:val="19"/>
+          <w:szCs w:val="19"/>
+          <w:lang w:val="en-US"/>
+        </w:rPr>
+        <w:t>.</w:t>
+      </w:r>
+    </w:p>
+    <w:p>
+      <w:pPr>
+        <w:pStyle w:val="a3"/>
         <w:autoSpaceDE w:val="0"/>
         <w:autoSpaceDN w:val="0"/>
         <w:adjustRightInd w:val="0"/>
@@ -9303,6 +9676,7 @@
     </w:p>
     <w:p>
       <w:pPr>
+        <w:pStyle w:val="a3"/>
         <w:autoSpaceDE w:val="0"/>
         <w:autoSpaceDN w:val="0"/>
         <w:adjustRightInd w:val="0"/>
@@ -9310,20 +9684,38 @@
         <w:ind w:left="360"/>
         <w:rPr>
           <w:rFonts w:ascii="Arial" w:hAnsi="Arial" w:cs="Arial"/>
-          <w:color w:val="000000"/>
-          <w:sz w:val="19"/>
-          <w:szCs w:val="19"/>
-          <w:lang w:val="en-US"/>
-        </w:rPr>
-      </w:pPr>
-      <w:r>
-        <w:rPr>
-          <w:rFonts w:ascii="Arial" w:hAnsi="Arial" w:cs="Arial"/>
-          <w:color w:val="000000"/>
-          <w:sz w:val="19"/>
-          <w:szCs w:val="19"/>
-          <w:lang w:val="en-US"/>
-        </w:rPr>
+          <w:b/>
+          <w:color w:val="000000"/>
+          <w:sz w:val="19"/>
+          <w:szCs w:val="19"/>
+          <w:lang w:val="en-US"/>
+        </w:rPr>
+      </w:pPr>
+    </w:p>
+    <w:p>
+      <w:pPr>
+        <w:autoSpaceDE w:val="0"/>
+        <w:autoSpaceDN w:val="0"/>
+        <w:adjustRightInd w:val="0"/>
+        <w:spacing w:after="0" w:line="360" w:lineRule="auto"/>
+        <w:ind w:left="360"/>
+        <w:rPr>
+          <w:rFonts w:ascii="Arial" w:hAnsi="Arial" w:cs="Arial"/>
+          <w:color w:val="000000"/>
+          <w:sz w:val="19"/>
+          <w:szCs w:val="19"/>
+          <w:lang w:val="en-US"/>
+        </w:rPr>
+      </w:pPr>
+      <w:r>
+        <w:rPr>
+          <w:rFonts w:ascii="Arial" w:hAnsi="Arial" w:cs="Arial"/>
+          <w:color w:val="000000"/>
+          <w:sz w:val="19"/>
+          <w:szCs w:val="19"/>
+          <w:lang w:val="en-US"/>
+        </w:rPr>
+        <w:lastRenderedPageBreak/>
         <w:t>Windows:</w:t>
       </w:r>
     </w:p>
@@ -9540,7 +9932,6 @@
           <w:szCs w:val="19"/>
           <w:lang w:val="en-US"/>
         </w:rPr>
-        <w:lastRenderedPageBreak/>
         <w:t>Windows:</w:t>
       </w:r>
     </w:p>
@@ -9948,7 +10339,7 @@
           <w:lang w:val="en-US"/>
         </w:rPr>
       </w:pPr>
-      <w:bookmarkStart w:id="3" w:name="_Toc103032547"/>
+      <w:bookmarkStart w:id="3" w:name="_Toc122134140"/>
       <w:proofErr w:type="spellStart"/>
       <w:r>
         <w:rPr>
@@ -11137,7 +11528,7 @@
           <w:lang w:val="en-US"/>
         </w:rPr>
       </w:pPr>
-      <w:bookmarkStart w:id="4" w:name="_Toc103032548"/>
+      <w:bookmarkStart w:id="4" w:name="_Toc122134141"/>
       <w:proofErr w:type="spellStart"/>
       <w:r>
         <w:rPr>
@@ -11913,7 +12304,7 @@
           <w:lang w:val="en-US"/>
         </w:rPr>
       </w:pPr>
-      <w:bookmarkStart w:id="5" w:name="_Toc103032549"/>
+      <w:bookmarkStart w:id="5" w:name="_Toc122134142"/>
       <w:proofErr w:type="spellStart"/>
       <w:r>
         <w:rPr>
@@ -12619,7 +13010,7 @@
           <w:lang w:val="en-US"/>
         </w:rPr>
       </w:pPr>
-      <w:bookmarkStart w:id="6" w:name="_Toc103032550"/>
+      <w:bookmarkStart w:id="6" w:name="_Toc122134143"/>
       <w:proofErr w:type="gramStart"/>
       <w:r>
         <w:rPr>
@@ -13167,7 +13558,7 @@
           <w:lang w:val="en-US"/>
         </w:rPr>
       </w:pPr>
-      <w:bookmarkStart w:id="7" w:name="_Toc103032551"/>
+      <w:bookmarkStart w:id="7" w:name="_Toc122134144"/>
       <w:proofErr w:type="gramStart"/>
       <w:r>
         <w:rPr>
@@ -14572,7 +14963,7 @@
           <w:lang w:val="en-US"/>
         </w:rPr>
       </w:pPr>
-      <w:bookmarkStart w:id="8" w:name="_Toc103032552"/>
+      <w:bookmarkStart w:id="8" w:name="_Toc122134145"/>
       <w:proofErr w:type="gramStart"/>
       <w:r>
         <w:rPr>
@@ -17375,7 +17766,7 @@
   <a:extraClrSchemeLst/>
   <a:extLst>
     <a:ext uri="{05A4C25C-085E-4340-85A3-A5531E510DB2}">
-      <thm15:themeFamily xmlns:thm15="http://schemas.microsoft.com/office/thememl/2012/main" xmlns="" name="Office Theme" id="{62F939B6-93AF-4DB8-9C6B-D6C7DFDC589F}" vid="{4A3C46E8-61CC-4603-A589-7422A47A8E4A}"/>
+      <thm15:themeFamily xmlns="" xmlns:thm15="http://schemas.microsoft.com/office/thememl/2012/main" name="Office Theme" id="{62F939B6-93AF-4DB8-9C6B-D6C7DFDC589F}" vid="{4A3C46E8-61CC-4603-A589-7422A47A8E4A}"/>
     </a:ext>
   </a:extLst>
 </a:theme>
@@ -17386,7 +17777,7 @@
 </file>
 
 <file path=customXml/itemProps1.xml><?xml version="1.0" encoding="utf-8"?>
-<ds:datastoreItem xmlns:ds="http://schemas.openxmlformats.org/officeDocument/2006/customXml" ds:itemID="{AC26E5BB-7E1F-4B31-86F4-6A437004F93A}">
+<ds:datastoreItem xmlns:ds="http://schemas.openxmlformats.org/officeDocument/2006/customXml" ds:itemID="{41CE7374-0F27-43AE-9DA0-AEB58C4DB2D3}">
   <ds:schemaRefs>
     <ds:schemaRef ds:uri="http://schemas.openxmlformats.org/officeDocument/2006/bibliography"/>
   </ds:schemaRefs>

</xml_diff>

<commit_message>
Set version to 2.5.1.
</commit_message>
<xml_diff>
--- a/doc/description.docx
+++ b/doc/description.docx
@@ -1701,7 +1701,27 @@
           <w:szCs w:val="19"/>
           <w:lang w:val="en-US"/>
         </w:rPr>
-        <w:t>.0-x86.msi and follow the instructions on the screen</w:t>
+        <w:t>.</w:t>
+      </w:r>
+      <w:r>
+        <w:rPr>
+          <w:rFonts w:ascii="Arial" w:hAnsi="Arial" w:cs="Arial"/>
+          <w:color w:val="000000"/>
+          <w:sz w:val="19"/>
+          <w:szCs w:val="19"/>
+          <w:lang w:val="en-US"/>
+        </w:rPr>
+        <w:t>1</w:t>
+      </w:r>
+      <w:r>
+        <w:rPr>
+          <w:rFonts w:ascii="Arial" w:hAnsi="Arial" w:cs="Arial"/>
+          <w:color w:val="000000"/>
+          <w:sz w:val="19"/>
+          <w:szCs w:val="19"/>
+          <w:lang w:val="en-US"/>
+        </w:rPr>
+        <w:t>-x86.msi and follow the instructions on the screen</w:t>
       </w:r>
       <w:r>
         <w:rPr>
@@ -1818,7 +1838,27 @@
           <w:szCs w:val="19"/>
           <w:lang w:val="en-US"/>
         </w:rPr>
-        <w:t>.0-x86_64.deb</w:t>
+        <w:t>.</w:t>
+      </w:r>
+      <w:r>
+        <w:rPr>
+          <w:rFonts w:ascii="Arial" w:hAnsi="Arial" w:cs="Arial"/>
+          <w:color w:val="000000"/>
+          <w:sz w:val="19"/>
+          <w:szCs w:val="19"/>
+          <w:lang w:val="en-US"/>
+        </w:rPr>
+        <w:t>1</w:t>
+      </w:r>
+      <w:r>
+        <w:rPr>
+          <w:rFonts w:ascii="Arial" w:hAnsi="Arial" w:cs="Arial"/>
+          <w:color w:val="000000"/>
+          <w:sz w:val="19"/>
+          <w:szCs w:val="19"/>
+          <w:lang w:val="en-US"/>
+        </w:rPr>
+        <w:t>-x86_64.deb</w:t>
       </w:r>
     </w:p>
     <w:p>
@@ -6299,7 +6339,27 @@
           <w:szCs w:val="19"/>
           <w:lang w:val="en-US"/>
         </w:rPr>
-        <w:t>.0-x86.msi and follow the instructions on the screen.</w:t>
+        <w:t>.</w:t>
+      </w:r>
+      <w:r>
+        <w:rPr>
+          <w:rFonts w:ascii="Arial" w:hAnsi="Arial" w:cs="Arial"/>
+          <w:color w:val="000000"/>
+          <w:sz w:val="19"/>
+          <w:szCs w:val="19"/>
+          <w:lang w:val="en-US"/>
+        </w:rPr>
+        <w:t>1</w:t>
+      </w:r>
+      <w:r>
+        <w:rPr>
+          <w:rFonts w:ascii="Arial" w:hAnsi="Arial" w:cs="Arial"/>
+          <w:color w:val="000000"/>
+          <w:sz w:val="19"/>
+          <w:szCs w:val="19"/>
+          <w:lang w:val="en-US"/>
+        </w:rPr>
+        <w:t>-x86.msi and follow the instructions on the screen.</w:t>
       </w:r>
     </w:p>
     <w:p>
@@ -6407,7 +6467,27 @@
           <w:szCs w:val="19"/>
           <w:lang w:val="en-US"/>
         </w:rPr>
-        <w:t>.0-x86_64.deb</w:t>
+        <w:t>.</w:t>
+      </w:r>
+      <w:r>
+        <w:rPr>
+          <w:rFonts w:ascii="Arial" w:hAnsi="Arial" w:cs="Arial"/>
+          <w:color w:val="000000"/>
+          <w:sz w:val="19"/>
+          <w:szCs w:val="19"/>
+          <w:lang w:val="en-US"/>
+        </w:rPr>
+        <w:t>1</w:t>
+      </w:r>
+      <w:r>
+        <w:rPr>
+          <w:rFonts w:ascii="Arial" w:hAnsi="Arial" w:cs="Arial"/>
+          <w:color w:val="000000"/>
+          <w:sz w:val="19"/>
+          <w:szCs w:val="19"/>
+          <w:lang w:val="en-US"/>
+        </w:rPr>
+        <w:t>-x86_64.deb</w:t>
       </w:r>
     </w:p>
     <w:p>
@@ -10778,7 +10858,27 @@
           <w:szCs w:val="19"/>
           <w:lang w:val="en-US"/>
         </w:rPr>
-        <w:t>.0-x86.msi and follow the instructions on the screen.</w:t>
+        <w:t>.</w:t>
+      </w:r>
+      <w:r>
+        <w:rPr>
+          <w:rFonts w:ascii="Arial" w:hAnsi="Arial" w:cs="Arial"/>
+          <w:color w:val="000000"/>
+          <w:sz w:val="19"/>
+          <w:szCs w:val="19"/>
+          <w:lang w:val="en-US"/>
+        </w:rPr>
+        <w:t>1</w:t>
+      </w:r>
+      <w:r>
+        <w:rPr>
+          <w:rFonts w:ascii="Arial" w:hAnsi="Arial" w:cs="Arial"/>
+          <w:color w:val="000000"/>
+          <w:sz w:val="19"/>
+          <w:szCs w:val="19"/>
+          <w:lang w:val="en-US"/>
+        </w:rPr>
+        <w:t>-x86.msi and follow the instructions on the screen.</w:t>
       </w:r>
     </w:p>
     <w:p>
@@ -10865,7 +10965,27 @@
           <w:szCs w:val="19"/>
           <w:lang w:val="en-US"/>
         </w:rPr>
-        <w:t>.0.dmg and move</w:t>
+        <w:t>.</w:t>
+      </w:r>
+      <w:r>
+        <w:rPr>
+          <w:rFonts w:ascii="Arial" w:hAnsi="Arial" w:cs="Arial"/>
+          <w:color w:val="000000"/>
+          <w:sz w:val="19"/>
+          <w:szCs w:val="19"/>
+          <w:lang w:val="en-US"/>
+        </w:rPr>
+        <w:t>1</w:t>
+      </w:r>
+      <w:r>
+        <w:rPr>
+          <w:rFonts w:ascii="Arial" w:hAnsi="Arial" w:cs="Arial"/>
+          <w:color w:val="000000"/>
+          <w:sz w:val="19"/>
+          <w:szCs w:val="19"/>
+          <w:lang w:val="en-US"/>
+        </w:rPr>
+        <w:t>.dmg and move</w:t>
       </w:r>
       <w:r>
         <w:rPr>
@@ -11781,7 +11901,27 @@
           <w:szCs w:val="19"/>
           <w:lang w:val="en-US"/>
         </w:rPr>
-        <w:t>.0-x86.msi and follow the instructions on the screen.</w:t>
+        <w:t>.</w:t>
+      </w:r>
+      <w:r>
+        <w:rPr>
+          <w:rFonts w:ascii="Arial" w:hAnsi="Arial" w:cs="Arial"/>
+          <w:color w:val="000000"/>
+          <w:sz w:val="19"/>
+          <w:szCs w:val="19"/>
+          <w:lang w:val="en-US"/>
+        </w:rPr>
+        <w:t>1</w:t>
+      </w:r>
+      <w:r>
+        <w:rPr>
+          <w:rFonts w:ascii="Arial" w:hAnsi="Arial" w:cs="Arial"/>
+          <w:color w:val="000000"/>
+          <w:sz w:val="19"/>
+          <w:szCs w:val="19"/>
+          <w:lang w:val="en-US"/>
+        </w:rPr>
+        <w:t>-x86.msi and follow the instructions on the screen.</w:t>
       </w:r>
     </w:p>
     <w:p>
@@ -11868,7 +12008,27 @@
           <w:szCs w:val="19"/>
           <w:lang w:val="en-US"/>
         </w:rPr>
-        <w:t>.0.dmg and move</w:t>
+        <w:t>.</w:t>
+      </w:r>
+      <w:r>
+        <w:rPr>
+          <w:rFonts w:ascii="Arial" w:hAnsi="Arial" w:cs="Arial"/>
+          <w:color w:val="000000"/>
+          <w:sz w:val="19"/>
+          <w:szCs w:val="19"/>
+          <w:lang w:val="en-US"/>
+        </w:rPr>
+        <w:t>1</w:t>
+      </w:r>
+      <w:r>
+        <w:rPr>
+          <w:rFonts w:ascii="Arial" w:hAnsi="Arial" w:cs="Arial"/>
+          <w:color w:val="000000"/>
+          <w:sz w:val="19"/>
+          <w:szCs w:val="19"/>
+          <w:lang w:val="en-US"/>
+        </w:rPr>
+        <w:t>.dmg and move</w:t>
       </w:r>
       <w:r>
         <w:rPr>
@@ -12545,7 +12705,27 @@
           <w:szCs w:val="19"/>
           <w:lang w:val="en-US"/>
         </w:rPr>
-        <w:t>.0-x86.msi and follow the instructions on the screen.</w:t>
+        <w:t>.</w:t>
+      </w:r>
+      <w:r>
+        <w:rPr>
+          <w:rFonts w:ascii="Arial" w:hAnsi="Arial" w:cs="Arial"/>
+          <w:color w:val="000000"/>
+          <w:sz w:val="19"/>
+          <w:szCs w:val="19"/>
+          <w:lang w:val="en-US"/>
+        </w:rPr>
+        <w:t>1</w:t>
+      </w:r>
+      <w:r>
+        <w:rPr>
+          <w:rFonts w:ascii="Arial" w:hAnsi="Arial" w:cs="Arial"/>
+          <w:color w:val="000000"/>
+          <w:sz w:val="19"/>
+          <w:szCs w:val="19"/>
+          <w:lang w:val="en-US"/>
+        </w:rPr>
+        <w:t>-x86.msi and follow the instructions on the screen.</w:t>
       </w:r>
     </w:p>
     <w:p>
@@ -17766,7 +17946,7 @@
   <a:extraClrSchemeLst/>
   <a:extLst>
     <a:ext uri="{05A4C25C-085E-4340-85A3-A5531E510DB2}">
-      <thm15:themeFamily xmlns="" xmlns:thm15="http://schemas.microsoft.com/office/thememl/2012/main" name="Office Theme" id="{62F939B6-93AF-4DB8-9C6B-D6C7DFDC589F}" vid="{4A3C46E8-61CC-4603-A589-7422A47A8E4A}"/>
+      <thm15:themeFamily xmlns:thm15="http://schemas.microsoft.com/office/thememl/2012/main" xmlns="" name="Office Theme" id="{62F939B6-93AF-4DB8-9C6B-D6C7DFDC589F}" vid="{4A3C46E8-61CC-4603-A589-7422A47A8E4A}"/>
     </a:ext>
   </a:extLst>
 </a:theme>
@@ -17777,7 +17957,7 @@
 </file>
 
 <file path=customXml/itemProps1.xml><?xml version="1.0" encoding="utf-8"?>
-<ds:datastoreItem xmlns:ds="http://schemas.openxmlformats.org/officeDocument/2006/customXml" ds:itemID="{41CE7374-0F27-43AE-9DA0-AEB58C4DB2D3}">
+<ds:datastoreItem xmlns:ds="http://schemas.openxmlformats.org/officeDocument/2006/customXml" ds:itemID="{5BDA8281-9F9A-4643-9699-3E604DFD11E7}">
   <ds:schemaRefs>
     <ds:schemaRef ds:uri="http://schemas.openxmlformats.org/officeDocument/2006/bibliography"/>
   </ds:schemaRefs>

</xml_diff>

<commit_message>
Set version to 2.5.2.
</commit_message>
<xml_diff>
--- a/doc/description.docx
+++ b/doc/description.docx
@@ -1711,7 +1711,7 @@
           <w:szCs w:val="19"/>
           <w:lang w:val="en-US"/>
         </w:rPr>
-        <w:t>1</w:t>
+        <w:t>2</w:t>
       </w:r>
       <w:r>
         <w:rPr>
@@ -1848,7 +1848,7 @@
           <w:szCs w:val="19"/>
           <w:lang w:val="en-US"/>
         </w:rPr>
-        <w:t>1</w:t>
+        <w:t>2</w:t>
       </w:r>
       <w:r>
         <w:rPr>
@@ -6349,7 +6349,7 @@
           <w:szCs w:val="19"/>
           <w:lang w:val="en-US"/>
         </w:rPr>
-        <w:t>1</w:t>
+        <w:t>2</w:t>
       </w:r>
       <w:r>
         <w:rPr>
@@ -6477,7 +6477,7 @@
           <w:szCs w:val="19"/>
           <w:lang w:val="en-US"/>
         </w:rPr>
-        <w:t>1</w:t>
+        <w:t>2</w:t>
       </w:r>
       <w:r>
         <w:rPr>
@@ -10868,7 +10868,7 @@
           <w:szCs w:val="19"/>
           <w:lang w:val="en-US"/>
         </w:rPr>
-        <w:t>1</w:t>
+        <w:t>2</w:t>
       </w:r>
       <w:r>
         <w:rPr>
@@ -10975,7 +10975,7 @@
           <w:szCs w:val="19"/>
           <w:lang w:val="en-US"/>
         </w:rPr>
-        <w:t>1</w:t>
+        <w:t>2</w:t>
       </w:r>
       <w:r>
         <w:rPr>
@@ -11135,7 +11135,27 @@
           <w:szCs w:val="19"/>
           <w:lang w:val="en-US"/>
         </w:rPr>
-        <w:t>.0-x86_64.deb</w:t>
+        <w:t>.</w:t>
+      </w:r>
+      <w:r>
+        <w:rPr>
+          <w:rFonts w:ascii="Arial" w:hAnsi="Arial" w:cs="Arial"/>
+          <w:color w:val="000000"/>
+          <w:sz w:val="19"/>
+          <w:szCs w:val="19"/>
+          <w:lang w:val="en-US"/>
+        </w:rPr>
+        <w:t>2</w:t>
+      </w:r>
+      <w:r>
+        <w:rPr>
+          <w:rFonts w:ascii="Arial" w:hAnsi="Arial" w:cs="Arial"/>
+          <w:color w:val="000000"/>
+          <w:sz w:val="19"/>
+          <w:szCs w:val="19"/>
+          <w:lang w:val="en-US"/>
+        </w:rPr>
+        <w:t>-x86_64.deb</w:t>
       </w:r>
     </w:p>
     <w:p>
@@ -11911,7 +11931,7 @@
           <w:szCs w:val="19"/>
           <w:lang w:val="en-US"/>
         </w:rPr>
-        <w:t>1</w:t>
+        <w:t>2</w:t>
       </w:r>
       <w:r>
         <w:rPr>
@@ -12018,7 +12038,7 @@
           <w:szCs w:val="19"/>
           <w:lang w:val="en-US"/>
         </w:rPr>
-        <w:t>1</w:t>
+        <w:t>2</w:t>
       </w:r>
       <w:r>
         <w:rPr>
@@ -12178,7 +12198,27 @@
           <w:szCs w:val="19"/>
           <w:lang w:val="en-US"/>
         </w:rPr>
-        <w:t>.0-x86_64.deb</w:t>
+        <w:t>.</w:t>
+      </w:r>
+      <w:r>
+        <w:rPr>
+          <w:rFonts w:ascii="Arial" w:hAnsi="Arial" w:cs="Arial"/>
+          <w:color w:val="000000"/>
+          <w:sz w:val="19"/>
+          <w:szCs w:val="19"/>
+          <w:lang w:val="en-US"/>
+        </w:rPr>
+        <w:t>2</w:t>
+      </w:r>
+      <w:r>
+        <w:rPr>
+          <w:rFonts w:ascii="Arial" w:hAnsi="Arial" w:cs="Arial"/>
+          <w:color w:val="000000"/>
+          <w:sz w:val="19"/>
+          <w:szCs w:val="19"/>
+          <w:lang w:val="en-US"/>
+        </w:rPr>
+        <w:t>-x86_64.deb</w:t>
       </w:r>
     </w:p>
     <w:p>
@@ -12715,7 +12755,7 @@
           <w:szCs w:val="19"/>
           <w:lang w:val="en-US"/>
         </w:rPr>
-        <w:t>1</w:t>
+        <w:t>2</w:t>
       </w:r>
       <w:r>
         <w:rPr>
@@ -17946,7 +17986,7 @@
   <a:extraClrSchemeLst/>
   <a:extLst>
     <a:ext uri="{05A4C25C-085E-4340-85A3-A5531E510DB2}">
-      <thm15:themeFamily xmlns:thm15="http://schemas.microsoft.com/office/thememl/2012/main" xmlns="" name="Office Theme" id="{62F939B6-93AF-4DB8-9C6B-D6C7DFDC589F}" vid="{4A3C46E8-61CC-4603-A589-7422A47A8E4A}"/>
+      <thm15:themeFamily xmlns="" xmlns:thm15="http://schemas.microsoft.com/office/thememl/2012/main" name="Office Theme" id="{62F939B6-93AF-4DB8-9C6B-D6C7DFDC589F}" vid="{4A3C46E8-61CC-4603-A589-7422A47A8E4A}"/>
     </a:ext>
   </a:extLst>
 </a:theme>
@@ -17957,7 +17997,7 @@
 </file>
 
 <file path=customXml/itemProps1.xml><?xml version="1.0" encoding="utf-8"?>
-<ds:datastoreItem xmlns:ds="http://schemas.openxmlformats.org/officeDocument/2006/customXml" ds:itemID="{5BDA8281-9F9A-4643-9699-3E604DFD11E7}">
+<ds:datastoreItem xmlns:ds="http://schemas.openxmlformats.org/officeDocument/2006/customXml" ds:itemID="{DCF91479-2C02-4E80-A46E-C49068AE25B7}">
   <ds:schemaRefs>
     <ds:schemaRef ds:uri="http://schemas.openxmlformats.org/officeDocument/2006/bibliography"/>
   </ds:schemaRefs>

</xml_diff>

<commit_message>
Set version to 2.6.1.
</commit_message>
<xml_diff>
--- a/doc/description.docx
+++ b/doc/description.docx
@@ -1723,7 +1723,7 @@
           <w:szCs w:val="19"/>
           <w:lang w:val="en-US"/>
         </w:rPr>
-        <w:t>2.6.0</w:t>
+        <w:t>2.6.1</w:t>
       </w:r>
       <w:r>
         <w:rPr>
@@ -1862,7 +1862,7 @@
           <w:szCs w:val="19"/>
           <w:lang w:val="en-US"/>
         </w:rPr>
-        <w:t>2.6.0</w:t>
+        <w:t>2.6.1</w:t>
       </w:r>
       <w:r>
         <w:rPr>
@@ -2002,7 +2002,7 @@
           <w:szCs w:val="19"/>
           <w:lang w:val="en-US"/>
         </w:rPr>
-        <w:t>2.6.0</w:t>
+        <w:t>2.6.1</w:t>
       </w:r>
       <w:r>
         <w:rPr>
@@ -8056,7 +8056,7 @@
           <w:szCs w:val="19"/>
           <w:lang w:val="en-US"/>
         </w:rPr>
-        <w:t>aspia-relay-2.</w:t>
+        <w:t>aspia-relay-</w:t>
       </w:r>
       <w:r>
         <w:rPr>
@@ -8067,7 +8067,7 @@
           <w:szCs w:val="19"/>
           <w:lang w:val="en-US"/>
         </w:rPr>
-        <w:t>6</w:t>
+        <w:t>2.6.1</w:t>
       </w:r>
       <w:r>
         <w:rPr>
@@ -8078,7 +8078,81 @@
           <w:szCs w:val="19"/>
           <w:lang w:val="en-US"/>
         </w:rPr>
-        <w:t>.</w:t>
+        <w:t>-x86.msi</w:t>
+      </w:r>
+      <w:r>
+        <w:rPr>
+          <w:rFonts w:ascii="Arial" w:hAnsi="Arial" w:cs="Arial"/>
+          <w:color w:val="000000"/>
+          <w:sz w:val="19"/>
+          <w:szCs w:val="19"/>
+          <w:lang w:val="en-US"/>
+        </w:rPr>
+        <w:t xml:space="preserve"> and follow the instructions on the screen.</w:t>
+      </w:r>
+    </w:p>
+    <w:p>
+      <w:pPr>
+        <w:pStyle w:val="a3"/>
+        <w:autoSpaceDE w:val="0"/>
+        <w:autoSpaceDN w:val="0"/>
+        <w:adjustRightInd w:val="0"/>
+        <w:spacing w:after="0" w:line="360" w:lineRule="auto"/>
+        <w:ind w:left="360"/>
+        <w:rPr>
+          <w:rFonts w:ascii="Arial" w:hAnsi="Arial" w:cs="Arial"/>
+          <w:color w:val="000000"/>
+          <w:sz w:val="19"/>
+          <w:szCs w:val="19"/>
+          <w:lang w:val="en-US"/>
+        </w:rPr>
+      </w:pPr>
+      <w:r>
+        <w:rPr>
+          <w:rFonts w:ascii="Arial" w:hAnsi="Arial" w:cs="Arial"/>
+          <w:color w:val="000000"/>
+          <w:sz w:val="19"/>
+          <w:szCs w:val="19"/>
+          <w:lang w:val="en-US"/>
+        </w:rPr>
+        <w:t>Windows x86:</w:t>
+      </w:r>
+    </w:p>
+    <w:p>
+      <w:pPr>
+        <w:pStyle w:val="a3"/>
+        <w:autoSpaceDE w:val="0"/>
+        <w:autoSpaceDN w:val="0"/>
+        <w:adjustRightInd w:val="0"/>
+        <w:spacing w:after="0" w:line="360" w:lineRule="auto"/>
+        <w:ind w:left="360"/>
+        <w:rPr>
+          <w:rFonts w:ascii="Arial" w:hAnsi="Arial" w:cs="Arial"/>
+          <w:color w:val="000000"/>
+          <w:sz w:val="19"/>
+          <w:szCs w:val="19"/>
+          <w:lang w:val="en-US"/>
+        </w:rPr>
+      </w:pPr>
+      <w:r>
+        <w:rPr>
+          <w:rFonts w:ascii="Arial" w:hAnsi="Arial" w:cs="Arial"/>
+          <w:color w:val="000000"/>
+          <w:sz w:val="19"/>
+          <w:szCs w:val="19"/>
+          <w:lang w:val="en-US"/>
+        </w:rPr>
+        <w:tab/>
+      </w:r>
+      <w:r>
+        <w:rPr>
+          <w:rFonts w:ascii="Arial" w:hAnsi="Arial" w:cs="Arial"/>
+          <w:color w:val="000000"/>
+          <w:sz w:val="19"/>
+          <w:szCs w:val="19"/>
+          <w:lang w:val="en-US"/>
+        </w:rPr>
+        <w:t xml:space="preserve">Run </w:t>
       </w:r>
       <w:r>
         <w:rPr>
@@ -8089,7 +8163,7 @@
           <w:szCs w:val="19"/>
           <w:lang w:val="en-US"/>
         </w:rPr>
-        <w:t>0</w:t>
+        <w:t>aspia-relay-</w:t>
       </w:r>
       <w:r>
         <w:rPr>
@@ -8100,92 +8174,7 @@
           <w:szCs w:val="19"/>
           <w:lang w:val="en-US"/>
         </w:rPr>
-        <w:t>-x86.msi</w:t>
-      </w:r>
-      <w:r>
-        <w:rPr>
-          <w:rFonts w:ascii="Arial" w:hAnsi="Arial" w:cs="Arial"/>
-          <w:color w:val="000000"/>
-          <w:sz w:val="19"/>
-          <w:szCs w:val="19"/>
-          <w:lang w:val="en-US"/>
-        </w:rPr>
-        <w:t xml:space="preserve"> and follow the instructions on the screen.</w:t>
-      </w:r>
-    </w:p>
-    <w:p>
-      <w:pPr>
-        <w:pStyle w:val="a3"/>
-        <w:autoSpaceDE w:val="0"/>
-        <w:autoSpaceDN w:val="0"/>
-        <w:adjustRightInd w:val="0"/>
-        <w:spacing w:after="0" w:line="360" w:lineRule="auto"/>
-        <w:ind w:left="360"/>
-        <w:rPr>
-          <w:rFonts w:ascii="Arial" w:hAnsi="Arial" w:cs="Arial"/>
-          <w:color w:val="000000"/>
-          <w:sz w:val="19"/>
-          <w:szCs w:val="19"/>
-          <w:lang w:val="en-US"/>
-        </w:rPr>
-      </w:pPr>
-      <w:r>
-        <w:rPr>
-          <w:rFonts w:ascii="Arial" w:hAnsi="Arial" w:cs="Arial"/>
-          <w:color w:val="000000"/>
-          <w:sz w:val="19"/>
-          <w:szCs w:val="19"/>
-          <w:lang w:val="en-US"/>
-        </w:rPr>
-        <w:t>Windows x86:</w:t>
-      </w:r>
-    </w:p>
-    <w:p>
-      <w:pPr>
-        <w:pStyle w:val="a3"/>
-        <w:autoSpaceDE w:val="0"/>
-        <w:autoSpaceDN w:val="0"/>
-        <w:adjustRightInd w:val="0"/>
-        <w:spacing w:after="0" w:line="360" w:lineRule="auto"/>
-        <w:ind w:left="360"/>
-        <w:rPr>
-          <w:rFonts w:ascii="Arial" w:hAnsi="Arial" w:cs="Arial"/>
-          <w:color w:val="000000"/>
-          <w:sz w:val="19"/>
-          <w:szCs w:val="19"/>
-          <w:lang w:val="en-US"/>
-        </w:rPr>
-      </w:pPr>
-      <w:r>
-        <w:rPr>
-          <w:rFonts w:ascii="Arial" w:hAnsi="Arial" w:cs="Arial"/>
-          <w:color w:val="000000"/>
-          <w:sz w:val="19"/>
-          <w:szCs w:val="19"/>
-          <w:lang w:val="en-US"/>
-        </w:rPr>
-        <w:tab/>
-      </w:r>
-      <w:r>
-        <w:rPr>
-          <w:rFonts w:ascii="Arial" w:hAnsi="Arial" w:cs="Arial"/>
-          <w:color w:val="000000"/>
-          <w:sz w:val="19"/>
-          <w:szCs w:val="19"/>
-          <w:lang w:val="en-US"/>
-        </w:rPr>
-        <w:t xml:space="preserve">Run </w:t>
-      </w:r>
-      <w:r>
-        <w:rPr>
-          <w:rFonts w:ascii="Arial" w:hAnsi="Arial" w:cs="Arial"/>
-          <w:b/>
-          <w:color w:val="000000"/>
-          <w:sz w:val="19"/>
-          <w:szCs w:val="19"/>
-          <w:lang w:val="en-US"/>
-        </w:rPr>
-        <w:t>aspia-relay-2.6.0</w:t>
+        <w:t>2.6.1</w:t>
       </w:r>
       <w:r>
         <w:rPr>
@@ -8305,37 +8294,17 @@
           <w:szCs w:val="19"/>
           <w:lang w:val="en-US"/>
         </w:rPr>
-        <w:t>aspia-relay-2.</w:t>
-      </w:r>
-      <w:r>
-        <w:rPr>
-          <w:rFonts w:ascii="Arial" w:hAnsi="Arial" w:cs="Arial"/>
-          <w:color w:val="000000"/>
-          <w:sz w:val="19"/>
-          <w:szCs w:val="19"/>
-          <w:lang w:val="en-US"/>
-        </w:rPr>
-        <w:t>6</w:t>
-      </w:r>
-      <w:r>
-        <w:rPr>
-          <w:rFonts w:ascii="Arial" w:hAnsi="Arial" w:cs="Arial"/>
-          <w:color w:val="000000"/>
-          <w:sz w:val="19"/>
-          <w:szCs w:val="19"/>
-          <w:lang w:val="en-US"/>
-        </w:rPr>
-        <w:t>.</w:t>
-      </w:r>
-      <w:r>
-        <w:rPr>
-          <w:rFonts w:ascii="Arial" w:hAnsi="Arial" w:cs="Arial"/>
-          <w:color w:val="000000"/>
-          <w:sz w:val="19"/>
-          <w:szCs w:val="19"/>
-          <w:lang w:val="en-US"/>
-        </w:rPr>
-        <w:t>0</w:t>
+        <w:t>aspia-relay-</w:t>
+      </w:r>
+      <w:r>
+        <w:rPr>
+          <w:rFonts w:ascii="Arial" w:hAnsi="Arial" w:cs="Arial"/>
+          <w:color w:val="000000"/>
+          <w:sz w:val="19"/>
+          <w:szCs w:val="19"/>
+          <w:lang w:val="en-US"/>
+        </w:rPr>
+        <w:t>2.6.1</w:t>
       </w:r>
       <w:r>
         <w:rPr>
@@ -14157,37 +14126,17 @@
           <w:szCs w:val="19"/>
           <w:lang w:val="en-US"/>
         </w:rPr>
-        <w:t>-2.</w:t>
-      </w:r>
-      <w:r>
-        <w:rPr>
-          <w:rFonts w:ascii="Arial" w:hAnsi="Arial" w:cs="Arial"/>
-          <w:color w:val="000000"/>
-          <w:sz w:val="19"/>
-          <w:szCs w:val="19"/>
-          <w:lang w:val="en-US"/>
-        </w:rPr>
-        <w:t>6</w:t>
-      </w:r>
-      <w:r>
-        <w:rPr>
-          <w:rFonts w:ascii="Arial" w:hAnsi="Arial" w:cs="Arial"/>
-          <w:color w:val="000000"/>
-          <w:sz w:val="19"/>
-          <w:szCs w:val="19"/>
-          <w:lang w:val="en-US"/>
-        </w:rPr>
-        <w:t>.</w:t>
-      </w:r>
-      <w:r>
-        <w:rPr>
-          <w:rFonts w:ascii="Arial" w:hAnsi="Arial" w:cs="Arial"/>
-          <w:color w:val="000000"/>
-          <w:sz w:val="19"/>
-          <w:szCs w:val="19"/>
-          <w:lang w:val="en-US"/>
-        </w:rPr>
-        <w:t>0</w:t>
+        <w:t>-</w:t>
+      </w:r>
+      <w:r>
+        <w:rPr>
+          <w:rFonts w:ascii="Arial" w:hAnsi="Arial" w:cs="Arial"/>
+          <w:color w:val="000000"/>
+          <w:sz w:val="19"/>
+          <w:szCs w:val="19"/>
+          <w:lang w:val="en-US"/>
+        </w:rPr>
+        <w:t>2.6.1</w:t>
       </w:r>
       <w:r>
         <w:rPr>
@@ -14281,37 +14230,27 @@
           <w:szCs w:val="19"/>
           <w:lang w:val="en-US"/>
         </w:rPr>
-        <w:t>-2.</w:t>
-      </w:r>
-      <w:r>
-        <w:rPr>
-          <w:rFonts w:ascii="Arial" w:hAnsi="Arial" w:cs="Arial"/>
-          <w:color w:val="000000"/>
-          <w:sz w:val="19"/>
-          <w:szCs w:val="19"/>
-          <w:lang w:val="en-US"/>
-        </w:rPr>
-        <w:t>6</w:t>
-      </w:r>
-      <w:r>
-        <w:rPr>
-          <w:rFonts w:ascii="Arial" w:hAnsi="Arial" w:cs="Arial"/>
-          <w:color w:val="000000"/>
-          <w:sz w:val="19"/>
-          <w:szCs w:val="19"/>
-          <w:lang w:val="en-US"/>
-        </w:rPr>
-        <w:t>.</w:t>
-      </w:r>
-      <w:r>
-        <w:rPr>
-          <w:rFonts w:ascii="Arial" w:hAnsi="Arial" w:cs="Arial"/>
-          <w:color w:val="000000"/>
-          <w:sz w:val="19"/>
-          <w:szCs w:val="19"/>
-          <w:lang w:val="en-US"/>
-        </w:rPr>
-        <w:t>0-x64</w:t>
+        <w:t>-</w:t>
+      </w:r>
+      <w:r>
+        <w:rPr>
+          <w:rFonts w:ascii="Arial" w:hAnsi="Arial" w:cs="Arial"/>
+          <w:color w:val="000000"/>
+          <w:sz w:val="19"/>
+          <w:szCs w:val="19"/>
+          <w:lang w:val="en-US"/>
+        </w:rPr>
+        <w:t>2.6.1</w:t>
+      </w:r>
+      <w:r>
+        <w:rPr>
+          <w:rFonts w:ascii="Arial" w:hAnsi="Arial" w:cs="Arial"/>
+          <w:color w:val="000000"/>
+          <w:sz w:val="19"/>
+          <w:szCs w:val="19"/>
+          <w:lang w:val="en-US"/>
+        </w:rPr>
+        <w:t>-x64</w:t>
       </w:r>
       <w:r>
         <w:rPr>
@@ -14408,37 +14347,17 @@
           <w:lang w:val="en-US"/>
         </w:rPr>
         <w:tab/>
-        <w:t>Open aspia-console-2.</w:t>
-      </w:r>
-      <w:r>
-        <w:rPr>
-          <w:rFonts w:ascii="Arial" w:hAnsi="Arial" w:cs="Arial"/>
-          <w:color w:val="000000"/>
-          <w:sz w:val="19"/>
-          <w:szCs w:val="19"/>
-          <w:lang w:val="en-US"/>
-        </w:rPr>
-        <w:t>6</w:t>
-      </w:r>
-      <w:r>
-        <w:rPr>
-          <w:rFonts w:ascii="Arial" w:hAnsi="Arial" w:cs="Arial"/>
-          <w:color w:val="000000"/>
-          <w:sz w:val="19"/>
-          <w:szCs w:val="19"/>
-          <w:lang w:val="en-US"/>
-        </w:rPr>
-        <w:t>.</w:t>
-      </w:r>
-      <w:r>
-        <w:rPr>
-          <w:rFonts w:ascii="Arial" w:hAnsi="Arial" w:cs="Arial"/>
-          <w:color w:val="000000"/>
-          <w:sz w:val="19"/>
-          <w:szCs w:val="19"/>
-          <w:lang w:val="en-US"/>
-        </w:rPr>
-        <w:t>0</w:t>
+        <w:t>Open aspia-console-</w:t>
+      </w:r>
+      <w:r>
+        <w:rPr>
+          <w:rFonts w:ascii="Arial" w:hAnsi="Arial" w:cs="Arial"/>
+          <w:color w:val="000000"/>
+          <w:sz w:val="19"/>
+          <w:szCs w:val="19"/>
+          <w:lang w:val="en-US"/>
+        </w:rPr>
+        <w:t>2.6.1</w:t>
       </w:r>
       <w:r>
         <w:rPr>
@@ -14567,7 +14486,27 @@
           <w:lang w:val="en-US"/>
         </w:rPr>
         <w:tab/>
-        <w:t>Open aspia-console-2.6.0-arm64.dmg and move “</w:t>
+        <w:t>Open aspia-console-</w:t>
+      </w:r>
+      <w:r>
+        <w:rPr>
+          <w:rFonts w:ascii="Arial" w:hAnsi="Arial" w:cs="Arial"/>
+          <w:color w:val="000000"/>
+          <w:sz w:val="19"/>
+          <w:szCs w:val="19"/>
+          <w:lang w:val="en-US"/>
+        </w:rPr>
+        <w:t>2.6.1</w:t>
+      </w:r>
+      <w:r>
+        <w:rPr>
+          <w:rFonts w:ascii="Arial" w:hAnsi="Arial" w:cs="Arial"/>
+          <w:color w:val="000000"/>
+          <w:sz w:val="19"/>
+          <w:szCs w:val="19"/>
+          <w:lang w:val="en-US"/>
+        </w:rPr>
+        <w:t>-arm64.dmg and move “</w:t>
       </w:r>
       <w:proofErr w:type="spellStart"/>
       <w:r>
@@ -14677,37 +14616,17 @@
           <w:szCs w:val="19"/>
           <w:lang w:val="en-US"/>
         </w:rPr>
-        <w:t>aspia-console-2.</w:t>
-      </w:r>
-      <w:r>
-        <w:rPr>
-          <w:rFonts w:ascii="Arial" w:hAnsi="Arial" w:cs="Arial"/>
-          <w:color w:val="000000"/>
-          <w:sz w:val="19"/>
-          <w:szCs w:val="19"/>
-          <w:lang w:val="en-US"/>
-        </w:rPr>
-        <w:t>6</w:t>
-      </w:r>
-      <w:r>
-        <w:rPr>
-          <w:rFonts w:ascii="Arial" w:hAnsi="Arial" w:cs="Arial"/>
-          <w:color w:val="000000"/>
-          <w:sz w:val="19"/>
-          <w:szCs w:val="19"/>
-          <w:lang w:val="en-US"/>
-        </w:rPr>
-        <w:t>.</w:t>
-      </w:r>
-      <w:r>
-        <w:rPr>
-          <w:rFonts w:ascii="Arial" w:hAnsi="Arial" w:cs="Arial"/>
-          <w:color w:val="000000"/>
-          <w:sz w:val="19"/>
-          <w:szCs w:val="19"/>
-          <w:lang w:val="en-US"/>
-        </w:rPr>
-        <w:t>0</w:t>
+        <w:t>aspia-console-</w:t>
+      </w:r>
+      <w:r>
+        <w:rPr>
+          <w:rFonts w:ascii="Arial" w:hAnsi="Arial" w:cs="Arial"/>
+          <w:color w:val="000000"/>
+          <w:sz w:val="19"/>
+          <w:szCs w:val="19"/>
+          <w:lang w:val="en-US"/>
+        </w:rPr>
+        <w:t>2.6.1</w:t>
       </w:r>
       <w:r>
         <w:rPr>
@@ -16220,37 +16139,17 @@
           <w:szCs w:val="19"/>
           <w:lang w:val="en-US"/>
         </w:rPr>
-        <w:t>-2.</w:t>
-      </w:r>
-      <w:r>
-        <w:rPr>
-          <w:rFonts w:ascii="Arial" w:hAnsi="Arial" w:cs="Arial"/>
-          <w:color w:val="000000"/>
-          <w:sz w:val="19"/>
-          <w:szCs w:val="19"/>
-          <w:lang w:val="en-US"/>
-        </w:rPr>
-        <w:t>6</w:t>
-      </w:r>
-      <w:r>
-        <w:rPr>
-          <w:rFonts w:ascii="Arial" w:hAnsi="Arial" w:cs="Arial"/>
-          <w:color w:val="000000"/>
-          <w:sz w:val="19"/>
-          <w:szCs w:val="19"/>
-          <w:lang w:val="en-US"/>
-        </w:rPr>
-        <w:t>.</w:t>
-      </w:r>
-      <w:r>
-        <w:rPr>
-          <w:rFonts w:ascii="Arial" w:hAnsi="Arial" w:cs="Arial"/>
-          <w:color w:val="000000"/>
-          <w:sz w:val="19"/>
-          <w:szCs w:val="19"/>
-          <w:lang w:val="en-US"/>
-        </w:rPr>
-        <w:t>0</w:t>
+        <w:t>-</w:t>
+      </w:r>
+      <w:r>
+        <w:rPr>
+          <w:rFonts w:ascii="Arial" w:hAnsi="Arial" w:cs="Arial"/>
+          <w:color w:val="000000"/>
+          <w:sz w:val="19"/>
+          <w:szCs w:val="19"/>
+          <w:lang w:val="en-US"/>
+        </w:rPr>
+        <w:t>2.6.1</w:t>
       </w:r>
       <w:r>
         <w:rPr>
@@ -16344,37 +16243,27 @@
           <w:szCs w:val="19"/>
           <w:lang w:val="en-US"/>
         </w:rPr>
-        <w:t>-2.</w:t>
-      </w:r>
-      <w:r>
-        <w:rPr>
-          <w:rFonts w:ascii="Arial" w:hAnsi="Arial" w:cs="Arial"/>
-          <w:color w:val="000000"/>
-          <w:sz w:val="19"/>
-          <w:szCs w:val="19"/>
-          <w:lang w:val="en-US"/>
-        </w:rPr>
-        <w:t>6</w:t>
-      </w:r>
-      <w:r>
-        <w:rPr>
-          <w:rFonts w:ascii="Arial" w:hAnsi="Arial" w:cs="Arial"/>
-          <w:color w:val="000000"/>
-          <w:sz w:val="19"/>
-          <w:szCs w:val="19"/>
-          <w:lang w:val="en-US"/>
-        </w:rPr>
-        <w:t>.</w:t>
-      </w:r>
-      <w:r>
-        <w:rPr>
-          <w:rFonts w:ascii="Arial" w:hAnsi="Arial" w:cs="Arial"/>
-          <w:color w:val="000000"/>
-          <w:sz w:val="19"/>
-          <w:szCs w:val="19"/>
-          <w:lang w:val="en-US"/>
-        </w:rPr>
-        <w:t>0-x64</w:t>
+        <w:t>-</w:t>
+      </w:r>
+      <w:r>
+        <w:rPr>
+          <w:rFonts w:ascii="Arial" w:hAnsi="Arial" w:cs="Arial"/>
+          <w:color w:val="000000"/>
+          <w:sz w:val="19"/>
+          <w:szCs w:val="19"/>
+          <w:lang w:val="en-US"/>
+        </w:rPr>
+        <w:t>2.6.1</w:t>
+      </w:r>
+      <w:r>
+        <w:rPr>
+          <w:rFonts w:ascii="Arial" w:hAnsi="Arial" w:cs="Arial"/>
+          <w:color w:val="000000"/>
+          <w:sz w:val="19"/>
+          <w:szCs w:val="19"/>
+          <w:lang w:val="en-US"/>
+        </w:rPr>
+        <w:t>-x64</w:t>
       </w:r>
       <w:r>
         <w:rPr>
@@ -16471,37 +16360,17 @@
           <w:lang w:val="en-US"/>
         </w:rPr>
         <w:tab/>
-        <w:t>Open aspia-client-2.</w:t>
-      </w:r>
-      <w:r>
-        <w:rPr>
-          <w:rFonts w:ascii="Arial" w:hAnsi="Arial" w:cs="Arial"/>
-          <w:color w:val="000000"/>
-          <w:sz w:val="19"/>
-          <w:szCs w:val="19"/>
-          <w:lang w:val="en-US"/>
-        </w:rPr>
-        <w:t>6</w:t>
-      </w:r>
-      <w:r>
-        <w:rPr>
-          <w:rFonts w:ascii="Arial" w:hAnsi="Arial" w:cs="Arial"/>
-          <w:color w:val="000000"/>
-          <w:sz w:val="19"/>
-          <w:szCs w:val="19"/>
-          <w:lang w:val="en-US"/>
-        </w:rPr>
-        <w:t>.</w:t>
-      </w:r>
-      <w:r>
-        <w:rPr>
-          <w:rFonts w:ascii="Arial" w:hAnsi="Arial" w:cs="Arial"/>
-          <w:color w:val="000000"/>
-          <w:sz w:val="19"/>
-          <w:szCs w:val="19"/>
-          <w:lang w:val="en-US"/>
-        </w:rPr>
-        <w:t>0</w:t>
+        <w:t>Open aspia-client-</w:t>
+      </w:r>
+      <w:r>
+        <w:rPr>
+          <w:rFonts w:ascii="Arial" w:hAnsi="Arial" w:cs="Arial"/>
+          <w:color w:val="000000"/>
+          <w:sz w:val="19"/>
+          <w:szCs w:val="19"/>
+          <w:lang w:val="en-US"/>
+        </w:rPr>
+        <w:t>2.6.1</w:t>
       </w:r>
       <w:r>
         <w:rPr>
@@ -16630,7 +16499,27 @@
           <w:lang w:val="en-US"/>
         </w:rPr>
         <w:tab/>
-        <w:t>Open aspia-client-2.6.0-x64-arm64.dmg and move “</w:t>
+        <w:t>Open aspia-client-</w:t>
+      </w:r>
+      <w:r>
+        <w:rPr>
+          <w:rFonts w:ascii="Arial" w:hAnsi="Arial" w:cs="Arial"/>
+          <w:color w:val="000000"/>
+          <w:sz w:val="19"/>
+          <w:szCs w:val="19"/>
+          <w:lang w:val="en-US"/>
+        </w:rPr>
+        <w:t>2.6.1</w:t>
+      </w:r>
+      <w:r>
+        <w:rPr>
+          <w:rFonts w:ascii="Arial" w:hAnsi="Arial" w:cs="Arial"/>
+          <w:color w:val="000000"/>
+          <w:sz w:val="19"/>
+          <w:szCs w:val="19"/>
+          <w:lang w:val="en-US"/>
+        </w:rPr>
+        <w:t>-x64-arm64.dmg and move “</w:t>
       </w:r>
       <w:proofErr w:type="spellStart"/>
       <w:r>
@@ -16740,37 +16629,17 @@
           <w:szCs w:val="19"/>
           <w:lang w:val="en-US"/>
         </w:rPr>
-        <w:t>aspia-client-2.</w:t>
-      </w:r>
-      <w:r>
-        <w:rPr>
-          <w:rFonts w:ascii="Arial" w:hAnsi="Arial" w:cs="Arial"/>
-          <w:color w:val="000000"/>
-          <w:sz w:val="19"/>
-          <w:szCs w:val="19"/>
-          <w:lang w:val="en-US"/>
-        </w:rPr>
-        <w:t>6</w:t>
-      </w:r>
-      <w:r>
-        <w:rPr>
-          <w:rFonts w:ascii="Arial" w:hAnsi="Arial" w:cs="Arial"/>
-          <w:color w:val="000000"/>
-          <w:sz w:val="19"/>
-          <w:szCs w:val="19"/>
-          <w:lang w:val="en-US"/>
-        </w:rPr>
-        <w:t>.</w:t>
-      </w:r>
-      <w:r>
-        <w:rPr>
-          <w:rFonts w:ascii="Arial" w:hAnsi="Arial" w:cs="Arial"/>
-          <w:color w:val="000000"/>
-          <w:sz w:val="19"/>
-          <w:szCs w:val="19"/>
-          <w:lang w:val="en-US"/>
-        </w:rPr>
-        <w:t>0</w:t>
+        <w:t>aspia-client-</w:t>
+      </w:r>
+      <w:r>
+        <w:rPr>
+          <w:rFonts w:ascii="Arial" w:hAnsi="Arial" w:cs="Arial"/>
+          <w:color w:val="000000"/>
+          <w:sz w:val="19"/>
+          <w:szCs w:val="19"/>
+          <w:lang w:val="en-US"/>
+        </w:rPr>
+        <w:t>2.6.1</w:t>
       </w:r>
       <w:r>
         <w:rPr>
@@ -19831,37 +19700,17 @@
           <w:szCs w:val="19"/>
           <w:lang w:val="en-US"/>
         </w:rPr>
-        <w:t>-2.</w:t>
-      </w:r>
-      <w:r>
-        <w:rPr>
-          <w:rFonts w:ascii="Arial" w:hAnsi="Arial" w:cs="Arial"/>
-          <w:color w:val="000000"/>
-          <w:sz w:val="19"/>
-          <w:szCs w:val="19"/>
-          <w:lang w:val="en-US"/>
-        </w:rPr>
-        <w:t>6</w:t>
-      </w:r>
-      <w:r>
-        <w:rPr>
-          <w:rFonts w:ascii="Arial" w:hAnsi="Arial" w:cs="Arial"/>
-          <w:color w:val="000000"/>
-          <w:sz w:val="19"/>
-          <w:szCs w:val="19"/>
-          <w:lang w:val="en-US"/>
-        </w:rPr>
-        <w:t>.</w:t>
-      </w:r>
-      <w:r>
-        <w:rPr>
-          <w:rFonts w:ascii="Arial" w:hAnsi="Arial" w:cs="Arial"/>
-          <w:color w:val="000000"/>
-          <w:sz w:val="19"/>
-          <w:szCs w:val="19"/>
-          <w:lang w:val="en-US"/>
-        </w:rPr>
-        <w:t>0</w:t>
+        <w:t>-</w:t>
+      </w:r>
+      <w:r>
+        <w:rPr>
+          <w:rFonts w:ascii="Arial" w:hAnsi="Arial" w:cs="Arial"/>
+          <w:color w:val="000000"/>
+          <w:sz w:val="19"/>
+          <w:szCs w:val="19"/>
+          <w:lang w:val="en-US"/>
+        </w:rPr>
+        <w:t>2.6.1</w:t>
       </w:r>
       <w:r>
         <w:rPr>
@@ -19955,37 +19804,27 @@
           <w:szCs w:val="19"/>
           <w:lang w:val="en-US"/>
         </w:rPr>
-        <w:t>-2.</w:t>
-      </w:r>
-      <w:r>
-        <w:rPr>
-          <w:rFonts w:ascii="Arial" w:hAnsi="Arial" w:cs="Arial"/>
-          <w:color w:val="000000"/>
-          <w:sz w:val="19"/>
-          <w:szCs w:val="19"/>
-          <w:lang w:val="en-US"/>
-        </w:rPr>
-        <w:t>6</w:t>
-      </w:r>
-      <w:r>
-        <w:rPr>
-          <w:rFonts w:ascii="Arial" w:hAnsi="Arial" w:cs="Arial"/>
-          <w:color w:val="000000"/>
-          <w:sz w:val="19"/>
-          <w:szCs w:val="19"/>
-          <w:lang w:val="en-US"/>
-        </w:rPr>
-        <w:t>.</w:t>
-      </w:r>
-      <w:r>
-        <w:rPr>
-          <w:rFonts w:ascii="Arial" w:hAnsi="Arial" w:cs="Arial"/>
-          <w:color w:val="000000"/>
-          <w:sz w:val="19"/>
-          <w:szCs w:val="19"/>
-          <w:lang w:val="en-US"/>
-        </w:rPr>
-        <w:t>0-x64</w:t>
+        <w:t>-</w:t>
+      </w:r>
+      <w:r>
+        <w:rPr>
+          <w:rFonts w:ascii="Arial" w:hAnsi="Arial" w:cs="Arial"/>
+          <w:color w:val="000000"/>
+          <w:sz w:val="19"/>
+          <w:szCs w:val="19"/>
+          <w:lang w:val="en-US"/>
+        </w:rPr>
+        <w:t>2.6.1</w:t>
+      </w:r>
+      <w:r>
+        <w:rPr>
+          <w:rFonts w:ascii="Arial" w:hAnsi="Arial" w:cs="Arial"/>
+          <w:color w:val="000000"/>
+          <w:sz w:val="19"/>
+          <w:szCs w:val="19"/>
+          <w:lang w:val="en-US"/>
+        </w:rPr>
+        <w:t>-x64</w:t>
       </w:r>
       <w:r>
         <w:rPr>
@@ -28295,7 +28134,7 @@
   <a:extraClrSchemeLst/>
   <a:extLst>
     <a:ext uri="{05A4C25C-085E-4340-85A3-A5531E510DB2}">
-      <thm15:themeFamily xmlns="" xmlns:thm15="http://schemas.microsoft.com/office/thememl/2012/main" name="Office Theme" id="{62F939B6-93AF-4DB8-9C6B-D6C7DFDC589F}" vid="{4A3C46E8-61CC-4603-A589-7422A47A8E4A}"/>
+      <thm15:themeFamily xmlns:thm15="http://schemas.microsoft.com/office/thememl/2012/main" xmlns="" name="Office Theme" id="{62F939B6-93AF-4DB8-9C6B-D6C7DFDC589F}" vid="{4A3C46E8-61CC-4603-A589-7422A47A8E4A}"/>
     </a:ext>
   </a:extLst>
 </a:theme>
@@ -28306,7 +28145,7 @@
 </file>
 
 <file path=customXml/itemProps1.xml><?xml version="1.0" encoding="utf-8"?>
-<ds:datastoreItem xmlns:ds="http://schemas.openxmlformats.org/officeDocument/2006/customXml" ds:itemID="{0EF5F642-7C35-4849-B22E-88A5C65E3FCF}">
+<ds:datastoreItem xmlns:ds="http://schemas.openxmlformats.org/officeDocument/2006/customXml" ds:itemID="{A3191ADA-B9EA-4667-B989-EECB65748CDA}">
   <ds:schemaRefs>
     <ds:schemaRef ds:uri="http://schemas.openxmlformats.org/officeDocument/2006/bibliography"/>
   </ds:schemaRefs>

</xml_diff>

<commit_message>
Set version to 2.7.0.
</commit_message>
<xml_diff>
--- a/doc/description.docx
+++ b/doc/description.docx
@@ -1723,7 +1723,7 @@
           <w:szCs w:val="19"/>
           <w:lang w:val="en-US"/>
         </w:rPr>
-        <w:t>2.6.1</w:t>
+        <w:t>2.7.0</w:t>
       </w:r>
       <w:r>
         <w:rPr>
@@ -1862,7 +1862,7 @@
           <w:szCs w:val="19"/>
           <w:lang w:val="en-US"/>
         </w:rPr>
-        <w:t>2.6.1</w:t>
+        <w:t>2.7.0</w:t>
       </w:r>
       <w:r>
         <w:rPr>
@@ -2002,7 +2002,7 @@
           <w:szCs w:val="19"/>
           <w:lang w:val="en-US"/>
         </w:rPr>
-        <w:t>2.6.1</w:t>
+        <w:t>2.7.0</w:t>
       </w:r>
       <w:r>
         <w:rPr>
@@ -8067,7 +8067,7 @@
           <w:szCs w:val="19"/>
           <w:lang w:val="en-US"/>
         </w:rPr>
-        <w:t>2.6.1</w:t>
+        <w:t>2.7.0</w:t>
       </w:r>
       <w:r>
         <w:rPr>
@@ -8174,7 +8174,7 @@
           <w:szCs w:val="19"/>
           <w:lang w:val="en-US"/>
         </w:rPr>
-        <w:t>2.6.1</w:t>
+        <w:t>2.7.0</w:t>
       </w:r>
       <w:r>
         <w:rPr>
@@ -8304,7 +8304,7 @@
           <w:szCs w:val="19"/>
           <w:lang w:val="en-US"/>
         </w:rPr>
-        <w:t>2.6.1</w:t>
+        <w:t>2.7.0</w:t>
       </w:r>
       <w:r>
         <w:rPr>
@@ -14136,7 +14136,7 @@
           <w:szCs w:val="19"/>
           <w:lang w:val="en-US"/>
         </w:rPr>
-        <w:t>2.6.1</w:t>
+        <w:t>2.7.0</w:t>
       </w:r>
       <w:r>
         <w:rPr>
@@ -14240,7 +14240,7 @@
           <w:szCs w:val="19"/>
           <w:lang w:val="en-US"/>
         </w:rPr>
-        <w:t>2.6.1</w:t>
+        <w:t>2.7.0</w:t>
       </w:r>
       <w:r>
         <w:rPr>
@@ -14357,7 +14357,7 @@
           <w:szCs w:val="19"/>
           <w:lang w:val="en-US"/>
         </w:rPr>
-        <w:t>2.6.1</w:t>
+        <w:t>2.7.0</w:t>
       </w:r>
       <w:r>
         <w:rPr>
@@ -14496,7 +14496,7 @@
           <w:szCs w:val="19"/>
           <w:lang w:val="en-US"/>
         </w:rPr>
-        <w:t>2.6.1</w:t>
+        <w:t>2.7.0</w:t>
       </w:r>
       <w:r>
         <w:rPr>
@@ -14626,7 +14626,7 @@
           <w:szCs w:val="19"/>
           <w:lang w:val="en-US"/>
         </w:rPr>
-        <w:t>2.6.1</w:t>
+        <w:t>2.7.0</w:t>
       </w:r>
       <w:r>
         <w:rPr>
@@ -16149,7 +16149,7 @@
           <w:szCs w:val="19"/>
           <w:lang w:val="en-US"/>
         </w:rPr>
-        <w:t>2.6.1</w:t>
+        <w:t>2.7.0</w:t>
       </w:r>
       <w:r>
         <w:rPr>
@@ -16253,7 +16253,7 @@
           <w:szCs w:val="19"/>
           <w:lang w:val="en-US"/>
         </w:rPr>
-        <w:t>2.6.1</w:t>
+        <w:t>2.7.0</w:t>
       </w:r>
       <w:r>
         <w:rPr>
@@ -16370,7 +16370,7 @@
           <w:szCs w:val="19"/>
           <w:lang w:val="en-US"/>
         </w:rPr>
-        <w:t>2.6.1</w:t>
+        <w:t>2.7.0</w:t>
       </w:r>
       <w:r>
         <w:rPr>
@@ -16509,7 +16509,7 @@
           <w:szCs w:val="19"/>
           <w:lang w:val="en-US"/>
         </w:rPr>
-        <w:t>2.6.1</w:t>
+        <w:t>2.7.0</w:t>
       </w:r>
       <w:r>
         <w:rPr>
@@ -16639,7 +16639,7 @@
           <w:szCs w:val="19"/>
           <w:lang w:val="en-US"/>
         </w:rPr>
-        <w:t>2.6.1</w:t>
+        <w:t>2.7.0</w:t>
       </w:r>
       <w:r>
         <w:rPr>
@@ -19710,7 +19710,7 @@
           <w:szCs w:val="19"/>
           <w:lang w:val="en-US"/>
         </w:rPr>
-        <w:t>2.6.1</w:t>
+        <w:t>2.7.0</w:t>
       </w:r>
       <w:r>
         <w:rPr>
@@ -19814,7 +19814,7 @@
           <w:szCs w:val="19"/>
           <w:lang w:val="en-US"/>
         </w:rPr>
-        <w:t>2.6.1</w:t>
+        <w:t>2.7.0</w:t>
       </w:r>
       <w:r>
         <w:rPr>
@@ -28134,7 +28134,7 @@
   <a:extraClrSchemeLst/>
   <a:extLst>
     <a:ext uri="{05A4C25C-085E-4340-85A3-A5531E510DB2}">
-      <thm15:themeFamily xmlns:thm15="http://schemas.microsoft.com/office/thememl/2012/main" xmlns="" name="Office Theme" id="{62F939B6-93AF-4DB8-9C6B-D6C7DFDC589F}" vid="{4A3C46E8-61CC-4603-A589-7422A47A8E4A}"/>
+      <thm15:themeFamily xmlns="" xmlns:thm15="http://schemas.microsoft.com/office/thememl/2012/main" name="Office Theme" id="{62F939B6-93AF-4DB8-9C6B-D6C7DFDC589F}" vid="{4A3C46E8-61CC-4603-A589-7422A47A8E4A}"/>
     </a:ext>
   </a:extLst>
 </a:theme>
@@ -28145,7 +28145,7 @@
 </file>
 
 <file path=customXml/itemProps1.xml><?xml version="1.0" encoding="utf-8"?>
-<ds:datastoreItem xmlns:ds="http://schemas.openxmlformats.org/officeDocument/2006/customXml" ds:itemID="{A3191ADA-B9EA-4667-B989-EECB65748CDA}">
+<ds:datastoreItem xmlns:ds="http://schemas.openxmlformats.org/officeDocument/2006/customXml" ds:itemID="{D1B9ECE0-93D0-4FA6-9ACB-7F61ED13D57A}">
   <ds:schemaRefs>
     <ds:schemaRef ds:uri="http://schemas.openxmlformats.org/officeDocument/2006/bibliography"/>
   </ds:schemaRefs>

</xml_diff>